<commit_message>
W04 Optional activity added
</commit_message>
<xml_diff>
--- a/week04/QUIZ.docx
+++ b/week04/QUIZ.docx
@@ -55,6 +55,48 @@
           <w:noProof/>
         </w:rPr>
         <w:drawing>
+          <wp:inline distT="0" distB="0" distL="0" distR="0" wp14:anchorId="75DB3716" wp14:editId="0D03266C">
+            <wp:extent cx="5940425" cy="1983740"/>
+            <wp:effectExtent l="0" t="0" r="3175" b="0"/>
+            <wp:docPr id="17" name="Рисунок 17"/>
+            <wp:cNvGraphicFramePr>
+              <a:graphicFrameLocks xmlns:a="http://schemas.openxmlformats.org/drawingml/2006/main" noChangeAspect="1"/>
+            </wp:cNvGraphicFramePr>
+            <a:graphic xmlns:a="http://schemas.openxmlformats.org/drawingml/2006/main">
+              <a:graphicData uri="http://schemas.openxmlformats.org/drawingml/2006/picture">
+                <pic:pic xmlns:pic="http://schemas.openxmlformats.org/drawingml/2006/picture">
+                  <pic:nvPicPr>
+                    <pic:cNvPr id="1" name=""/>
+                    <pic:cNvPicPr/>
+                  </pic:nvPicPr>
+                  <pic:blipFill>
+                    <a:blip r:embed="rId5"/>
+                    <a:stretch>
+                      <a:fillRect/>
+                    </a:stretch>
+                  </pic:blipFill>
+                  <pic:spPr>
+                    <a:xfrm>
+                      <a:off x="0" y="0"/>
+                      <a:ext cx="5940425" cy="1983740"/>
+                    </a:xfrm>
+                    <a:prstGeom prst="rect">
+                      <a:avLst/>
+                    </a:prstGeom>
+                  </pic:spPr>
+                </pic:pic>
+              </a:graphicData>
+            </a:graphic>
+          </wp:inline>
+        </w:drawing>
+      </w:r>
+    </w:p>
+    <w:p>
+      <w:r>
+        <w:rPr>
+          <w:noProof/>
+        </w:rPr>
+        <w:drawing>
           <wp:inline distT="0" distB="0" distL="0" distR="0" wp14:anchorId="2351A271" wp14:editId="71AD5CA2">
             <wp:extent cx="5940425" cy="2541905"/>
             <wp:effectExtent l="0" t="0" r="3175" b="0"/>
@@ -70,7 +112,7 @@
                     <pic:cNvPicPr/>
                   </pic:nvPicPr>
                   <pic:blipFill>
-                    <a:blip r:embed="rId5"/>
+                    <a:blip r:embed="rId6"/>
                     <a:stretch>
                       <a:fillRect/>
                     </a:stretch>
@@ -96,6 +138,7 @@
         <w:rPr>
           <w:noProof/>
         </w:rPr>
+        <w:lastRenderedPageBreak/>
         <w:drawing>
           <wp:inline distT="0" distB="0" distL="0" distR="0" wp14:anchorId="703EABAB" wp14:editId="29770160">
             <wp:extent cx="5940425" cy="2713990"/>
@@ -112,7 +155,7 @@
                     <pic:cNvPicPr/>
                   </pic:nvPicPr>
                   <pic:blipFill>
-                    <a:blip r:embed="rId6"/>
+                    <a:blip r:embed="rId7"/>
                     <a:stretch>
                       <a:fillRect/>
                     </a:stretch>
@@ -138,7 +181,6 @@
         <w:rPr>
           <w:noProof/>
         </w:rPr>
-        <w:lastRenderedPageBreak/>
         <w:drawing>
           <wp:inline distT="0" distB="0" distL="0" distR="0" wp14:anchorId="164AC66C" wp14:editId="21764B53">
             <wp:extent cx="5940425" cy="2708910"/>
@@ -155,7 +197,7 @@
                     <pic:cNvPicPr/>
                   </pic:nvPicPr>
                   <pic:blipFill>
-                    <a:blip r:embed="rId7"/>
+                    <a:blip r:embed="rId8"/>
                     <a:stretch>
                       <a:fillRect/>
                     </a:stretch>
@@ -197,7 +239,7 @@
                     <pic:cNvPicPr/>
                   </pic:nvPicPr>
                   <pic:blipFill>
-                    <a:blip r:embed="rId8"/>
+                    <a:blip r:embed="rId9"/>
                     <a:stretch>
                       <a:fillRect/>
                     </a:stretch>
@@ -223,6 +265,7 @@
         <w:rPr>
           <w:noProof/>
         </w:rPr>
+        <w:lastRenderedPageBreak/>
         <w:drawing>
           <wp:inline distT="0" distB="0" distL="0" distR="0" wp14:anchorId="513DF07C" wp14:editId="5D4EA79E">
             <wp:extent cx="5940425" cy="2618740"/>
@@ -239,7 +282,7 @@
                     <pic:cNvPicPr/>
                   </pic:nvPicPr>
                   <pic:blipFill>
-                    <a:blip r:embed="rId9"/>
+                    <a:blip r:embed="rId10"/>
                     <a:stretch>
                       <a:fillRect/>
                     </a:stretch>
@@ -265,7 +308,6 @@
         <w:rPr>
           <w:noProof/>
         </w:rPr>
-        <w:lastRenderedPageBreak/>
         <w:drawing>
           <wp:inline distT="0" distB="0" distL="0" distR="0" wp14:anchorId="530C1FE9" wp14:editId="2B7AFC23">
             <wp:extent cx="5940425" cy="2661920"/>
@@ -282,7 +324,7 @@
                     <pic:cNvPicPr/>
                   </pic:nvPicPr>
                   <pic:blipFill>
-                    <a:blip r:embed="rId10"/>
+                    <a:blip r:embed="rId11"/>
                     <a:stretch>
                       <a:fillRect/>
                     </a:stretch>
@@ -324,7 +366,7 @@
                     <pic:cNvPicPr/>
                   </pic:nvPicPr>
                   <pic:blipFill>
-                    <a:blip r:embed="rId11"/>
+                    <a:blip r:embed="rId12"/>
                     <a:stretch>
                       <a:fillRect/>
                     </a:stretch>
@@ -350,6 +392,7 @@
         <w:rPr>
           <w:noProof/>
         </w:rPr>
+        <w:lastRenderedPageBreak/>
         <w:drawing>
           <wp:inline distT="0" distB="0" distL="0" distR="0" wp14:anchorId="2E5F6771" wp14:editId="2CB35A27">
             <wp:extent cx="5940425" cy="2632075"/>
@@ -366,7 +409,7 @@
                     <pic:cNvPicPr/>
                   </pic:nvPicPr>
                   <pic:blipFill>
-                    <a:blip r:embed="rId12"/>
+                    <a:blip r:embed="rId13"/>
                     <a:stretch>
                       <a:fillRect/>
                     </a:stretch>
@@ -392,7 +435,6 @@
         <w:rPr>
           <w:noProof/>
         </w:rPr>
-        <w:lastRenderedPageBreak/>
         <w:drawing>
           <wp:inline distT="0" distB="0" distL="0" distR="0" wp14:anchorId="484B8D98" wp14:editId="7DA673F7">
             <wp:extent cx="5940425" cy="2681605"/>
@@ -409,7 +451,7 @@
                     <pic:cNvPicPr/>
                   </pic:nvPicPr>
                   <pic:blipFill>
-                    <a:blip r:embed="rId13"/>
+                    <a:blip r:embed="rId14"/>
                     <a:stretch>
                       <a:fillRect/>
                     </a:stretch>
@@ -451,7 +493,7 @@
                     <pic:cNvPicPr/>
                   </pic:nvPicPr>
                   <pic:blipFill>
-                    <a:blip r:embed="rId14"/>
+                    <a:blip r:embed="rId15"/>
                     <a:stretch>
                       <a:fillRect/>
                     </a:stretch>
@@ -477,6 +519,7 @@
         <w:rPr>
           <w:noProof/>
         </w:rPr>
+        <w:lastRenderedPageBreak/>
         <w:drawing>
           <wp:inline distT="0" distB="0" distL="0" distR="0" wp14:anchorId="383DE46D" wp14:editId="42635C24">
             <wp:extent cx="5940425" cy="2634615"/>
@@ -493,7 +536,7 @@
                     <pic:cNvPicPr/>
                   </pic:nvPicPr>
                   <pic:blipFill>
-                    <a:blip r:embed="rId15"/>
+                    <a:blip r:embed="rId16"/>
                     <a:stretch>
                       <a:fillRect/>
                     </a:stretch>
@@ -519,7 +562,6 @@
         <w:rPr>
           <w:noProof/>
         </w:rPr>
-        <w:lastRenderedPageBreak/>
         <w:drawing>
           <wp:inline distT="0" distB="0" distL="0" distR="0" wp14:anchorId="4CB916F3" wp14:editId="1C448432">
             <wp:extent cx="5940425" cy="2661285"/>
@@ -536,7 +578,7 @@
                     <pic:cNvPicPr/>
                   </pic:nvPicPr>
                   <pic:blipFill>
-                    <a:blip r:embed="rId16"/>
+                    <a:blip r:embed="rId17"/>
                     <a:stretch>
                       <a:fillRect/>
                     </a:stretch>
@@ -578,7 +620,7 @@
                     <pic:cNvPicPr/>
                   </pic:nvPicPr>
                   <pic:blipFill>
-                    <a:blip r:embed="rId17"/>
+                    <a:blip r:embed="rId18"/>
                     <a:stretch>
                       <a:fillRect/>
                     </a:stretch>
@@ -604,6 +646,7 @@
         <w:rPr>
           <w:noProof/>
         </w:rPr>
+        <w:lastRenderedPageBreak/>
         <w:drawing>
           <wp:inline distT="0" distB="0" distL="0" distR="0" wp14:anchorId="5BA16117" wp14:editId="6226358F">
             <wp:extent cx="5940425" cy="2663825"/>
@@ -620,7 +663,7 @@
                     <pic:cNvPicPr/>
                   </pic:nvPicPr>
                   <pic:blipFill>
-                    <a:blip r:embed="rId18"/>
+                    <a:blip r:embed="rId19"/>
                     <a:stretch>
                       <a:fillRect/>
                     </a:stretch>

</xml_diff>